<commit_message>
Analyse skrevet ind i rapport
</commit_message>
<xml_diff>
--- a/Rapportskrivning/Bilag/Til Projektrapport/Økonomisk og omkostningseffektiv analyse.docx
+++ b/Rapportskrivning/Bilag/Til Projektrapport/Økonomisk og omkostningseffektiv analyse.docx
@@ -118,8 +118,9 @@
           <w:szCs w:val="32"/>
           <w:lang w:val="en-US"/>
         </w:rPr>
-        <w:t>BAC7 – Automatisk U</w:t>
-      </w:r>
+        <w:t xml:space="preserve">BAC7 – </w:t>
+      </w:r>
+      <w:proofErr w:type="spellStart"/>
       <w:r>
         <w:rPr>
           <w:rFonts w:cstheme="minorHAnsi"/>
@@ -127,8 +128,38 @@
           <w:szCs w:val="32"/>
           <w:lang w:val="en-US"/>
         </w:rPr>
+        <w:t>Automatisk</w:t>
+      </w:r>
+      <w:proofErr w:type="spellEnd"/>
+      <w:r>
+        <w:rPr>
+          <w:rFonts w:cstheme="minorHAnsi"/>
+          <w:sz w:val="32"/>
+          <w:szCs w:val="32"/>
+          <w:lang w:val="en-US"/>
+        </w:rPr>
+        <w:t xml:space="preserve"> </w:t>
+      </w:r>
+      <w:proofErr w:type="spellStart"/>
+      <w:r>
+        <w:rPr>
+          <w:rFonts w:cstheme="minorHAnsi"/>
+          <w:sz w:val="32"/>
+          <w:szCs w:val="32"/>
+          <w:lang w:val="en-US"/>
+        </w:rPr>
+        <w:t>U</w:t>
+      </w:r>
+      <w:r>
+        <w:rPr>
+          <w:rFonts w:cstheme="minorHAnsi"/>
+          <w:sz w:val="32"/>
+          <w:szCs w:val="32"/>
+          <w:lang w:val="en-US"/>
+        </w:rPr>
         <w:t>ltralydsscanner</w:t>
       </w:r>
+      <w:proofErr w:type="spellEnd"/>
     </w:p>
     <w:p>
       <w:pPr>
@@ -148,8 +179,6 @@
         </w:rPr>
         <w:t>Økonomisk og omkostningseffektiv analyse</w:t>
       </w:r>
-      <w:bookmarkStart w:id="0" w:name="_GoBack"/>
-      <w:bookmarkEnd w:id="0"/>
     </w:p>
     <w:p>
       <w:pPr>
@@ -1027,12 +1056,12 @@
       <w:pPr>
         <w:pStyle w:val="Overskrift1"/>
       </w:pPr>
-      <w:bookmarkStart w:id="1" w:name="_Toc468786276"/>
+      <w:bookmarkStart w:id="0" w:name="_Toc468786276"/>
       <w:r>
         <w:lastRenderedPageBreak/>
         <w:t>Indledning</w:t>
       </w:r>
-      <w:bookmarkEnd w:id="1"/>
+      <w:bookmarkEnd w:id="0"/>
       <w:r>
         <w:t xml:space="preserve"> </w:t>
       </w:r>
@@ -1042,7 +1071,15 @@
         <w:t xml:space="preserve">Formålet med denne analyse er at belyse det økonomiske perspektiv ved indførslen af automatiseret ultralydsscanning </w:t>
       </w:r>
       <w:r>
-        <w:t>af mamma mhp. screening for brystkræft.</w:t>
+        <w:t xml:space="preserve">af mamma </w:t>
+      </w:r>
+      <w:proofErr w:type="spellStart"/>
+      <w:r>
+        <w:t>mhp</w:t>
+      </w:r>
+      <w:proofErr w:type="spellEnd"/>
+      <w:r>
+        <w:t>. screening for brystkræft.</w:t>
       </w:r>
       <w:r>
         <w:t xml:space="preserve"> Det ønskes undersøgt, hvilke udgifter og eventuelle gevinster der er ved indførslen af en automatisk ultralydsscanner. </w:t>
@@ -1052,18 +1089,34 @@
       <w:pPr>
         <w:pStyle w:val="Overskrift1"/>
       </w:pPr>
-      <w:bookmarkStart w:id="2" w:name="_Toc468786277"/>
+      <w:bookmarkStart w:id="1" w:name="_Toc468786277"/>
       <w:r>
         <w:t>Metoder</w:t>
       </w:r>
-      <w:bookmarkEnd w:id="2"/>
+      <w:bookmarkEnd w:id="1"/>
       <w:r>
         <w:t xml:space="preserve"> </w:t>
       </w:r>
     </w:p>
     <w:p>
       <w:r>
-        <w:t>For at kunne afdække hvilke typer økonomiske udgifter, der kan opstå ifm. indførslen af Automatisk Ultralydsscanner, er interviews med radiolog Lars Bolvig og afdelings</w:t>
+        <w:t xml:space="preserve">For at kunne afdække hvilke typer økonomiske udgifter, der kan opstå </w:t>
+      </w:r>
+      <w:proofErr w:type="spellStart"/>
+      <w:r>
+        <w:t>ifm</w:t>
+      </w:r>
+      <w:proofErr w:type="spellEnd"/>
+      <w:r>
+        <w:t xml:space="preserve">. indførslen af Automatisk Ultralydsscanner, er interviews med radiolog Lars </w:t>
+      </w:r>
+      <w:proofErr w:type="spellStart"/>
+      <w:r>
+        <w:t>Bolvig</w:t>
+      </w:r>
+      <w:proofErr w:type="spellEnd"/>
+      <w:r>
+        <w:t xml:space="preserve"> og afdelings</w:t>
       </w:r>
       <w:r>
         <w:t>radiograf</w:t>
@@ -1099,14 +1152,14 @@
       <w:pPr>
         <w:pStyle w:val="Overskrift1"/>
       </w:pPr>
-      <w:bookmarkStart w:id="3" w:name="_Toc468786278"/>
+      <w:bookmarkStart w:id="2" w:name="_Toc468786278"/>
       <w:r>
         <w:t>Omkostninger</w:t>
       </w:r>
       <w:r>
         <w:t xml:space="preserve"> ved udvidelse af screeningsprogrammet</w:t>
       </w:r>
-      <w:bookmarkEnd w:id="3"/>
+      <w:bookmarkEnd w:id="2"/>
     </w:p>
     <w:p>
       <w:r>
@@ -1132,14 +1185,14 @@
       <w:pPr>
         <w:pStyle w:val="Overskrift2"/>
       </w:pPr>
-      <w:bookmarkStart w:id="4" w:name="_Toc468786279"/>
+      <w:bookmarkStart w:id="3" w:name="_Toc468786279"/>
       <w:r>
         <w:t>Indhentning af priser</w:t>
       </w:r>
       <w:r>
         <w:t xml:space="preserve"> til Automatisk Ultralydsscanner</w:t>
       </w:r>
-      <w:bookmarkEnd w:id="4"/>
+      <w:bookmarkEnd w:id="3"/>
     </w:p>
     <w:p>
       <w:r>
@@ -1488,8 +1541,18 @@
                 <w:color w:val="000000"/>
                 <w:lang w:eastAsia="da-DK"/>
               </w:rPr>
-              <w:t>Access Point+ethernet</w:t>
-            </w:r>
+              <w:t xml:space="preserve">Access </w:t>
+            </w:r>
+            <w:proofErr w:type="spellStart"/>
+            <w:r>
+              <w:rPr>
+                <w:rFonts w:ascii="Calibri" w:eastAsia="Times New Roman" w:hAnsi="Calibri" w:cs="Calibri"/>
+                <w:color w:val="000000"/>
+                <w:lang w:eastAsia="da-DK"/>
+              </w:rPr>
+              <w:t>Point+ethernet</w:t>
+            </w:r>
+            <w:proofErr w:type="spellEnd"/>
             <w:r>
               <w:rPr>
                 <w:rFonts w:ascii="Calibri" w:eastAsia="Times New Roman" w:hAnsi="Calibri" w:cs="Calibri"/>
@@ -1586,7 +1649,7 @@
       <w:pPr>
         <w:pStyle w:val="Overskrift3"/>
       </w:pPr>
-      <w:bookmarkStart w:id="5" w:name="_Toc467055786"/>
+      <w:bookmarkStart w:id="4" w:name="_Toc467055786"/>
     </w:p>
     <w:p>
       <w:pPr>
@@ -1605,13 +1668,13 @@
       <w:pPr>
         <w:pStyle w:val="Overskrift2"/>
       </w:pPr>
-      <w:bookmarkStart w:id="6" w:name="_Toc468786280"/>
+      <w:bookmarkStart w:id="5" w:name="_Toc468786280"/>
       <w:r>
         <w:lastRenderedPageBreak/>
         <w:t>Timepriser for mandetimer</w:t>
       </w:r>
+      <w:bookmarkEnd w:id="4"/>
       <w:bookmarkEnd w:id="5"/>
-      <w:bookmarkEnd w:id="6"/>
     </w:p>
     <w:p>
       <w:r>
@@ -1950,13 +2013,13 @@
       <w:pPr>
         <w:pStyle w:val="Overskrift2"/>
       </w:pPr>
-      <w:bookmarkStart w:id="7" w:name="_Toc467055788"/>
-      <w:bookmarkStart w:id="8" w:name="_Toc468786281"/>
+      <w:bookmarkStart w:id="6" w:name="_Toc467055788"/>
+      <w:bookmarkStart w:id="7" w:name="_Toc468786281"/>
       <w:r>
         <w:t>Tidsforbrug</w:t>
       </w:r>
+      <w:bookmarkEnd w:id="6"/>
       <w:bookmarkEnd w:id="7"/>
-      <w:bookmarkEnd w:id="8"/>
       <w:r>
         <w:t xml:space="preserve"> </w:t>
       </w:r>
@@ -2754,12 +2817,12 @@
       <w:pPr>
         <w:pStyle w:val="Overskrift2"/>
       </w:pPr>
-      <w:bookmarkStart w:id="9" w:name="_Toc468786282"/>
-      <w:bookmarkStart w:id="10" w:name="_Toc467055789"/>
+      <w:bookmarkStart w:id="8" w:name="_Toc468786282"/>
+      <w:bookmarkStart w:id="9" w:name="_Toc467055789"/>
       <w:r>
         <w:t>Totalomkostning for Automatisk Ultralydsscanner</w:t>
       </w:r>
-      <w:bookmarkEnd w:id="9"/>
+      <w:bookmarkEnd w:id="8"/>
     </w:p>
     <w:p>
       <w:r>
@@ -3068,13 +3131,23 @@
                 <w:lang w:eastAsia="da-DK"/>
               </w:rPr>
             </w:pPr>
-            <w:r>
-              <w:rPr>
-                <w:rFonts w:ascii="Calibri" w:eastAsia="Times New Roman" w:hAnsi="Calibri" w:cs="Calibri"/>
-                <w:color w:val="000000"/>
-                <w:lang w:eastAsia="da-DK"/>
-              </w:rPr>
-              <w:t>Lenovo Yoga Pro 2</w:t>
+            <w:proofErr w:type="spellStart"/>
+            <w:r>
+              <w:rPr>
+                <w:rFonts w:ascii="Calibri" w:eastAsia="Times New Roman" w:hAnsi="Calibri" w:cs="Calibri"/>
+                <w:color w:val="000000"/>
+                <w:lang w:eastAsia="da-DK"/>
+              </w:rPr>
+              <w:t>Lenovo</w:t>
+            </w:r>
+            <w:proofErr w:type="spellEnd"/>
+            <w:r>
+              <w:rPr>
+                <w:rFonts w:ascii="Calibri" w:eastAsia="Times New Roman" w:hAnsi="Calibri" w:cs="Calibri"/>
+                <w:color w:val="000000"/>
+                <w:lang w:eastAsia="da-DK"/>
+              </w:rPr>
+              <w:t xml:space="preserve"> Yoga Pro 2</w:t>
             </w:r>
           </w:p>
         </w:tc>
@@ -3129,8 +3202,18 @@
                 <w:color w:val="000000"/>
                 <w:lang w:eastAsia="da-DK"/>
               </w:rPr>
-              <w:t>Access Point + ethernet</w:t>
-            </w:r>
+              <w:t xml:space="preserve">Access Point + </w:t>
+            </w:r>
+            <w:proofErr w:type="spellStart"/>
+            <w:r>
+              <w:rPr>
+                <w:rFonts w:ascii="Calibri" w:eastAsia="Times New Roman" w:hAnsi="Calibri" w:cs="Calibri"/>
+                <w:color w:val="000000"/>
+                <w:lang w:eastAsia="da-DK"/>
+              </w:rPr>
+              <w:t>ethernet</w:t>
+            </w:r>
+            <w:proofErr w:type="spellEnd"/>
             <w:r>
               <w:rPr>
                 <w:rFonts w:ascii="Calibri" w:eastAsia="Times New Roman" w:hAnsi="Calibri" w:cs="Calibri"/>
@@ -3367,8 +3450,18 @@
                 <w:color w:val="000000"/>
                 <w:lang w:eastAsia="da-DK"/>
               </w:rPr>
-              <w:t>4 timers setup</w:t>
-            </w:r>
+              <w:t xml:space="preserve">4 timers </w:t>
+            </w:r>
+            <w:proofErr w:type="spellStart"/>
+            <w:r>
+              <w:rPr>
+                <w:rFonts w:ascii="Calibri" w:eastAsia="Times New Roman" w:hAnsi="Calibri" w:cs="Calibri"/>
+                <w:color w:val="000000"/>
+                <w:lang w:eastAsia="da-DK"/>
+              </w:rPr>
+              <w:t>setup</w:t>
+            </w:r>
+            <w:proofErr w:type="spellEnd"/>
           </w:p>
         </w:tc>
         <w:tc>
@@ -3753,15 +3846,15 @@
       <w:pPr>
         <w:pStyle w:val="Overskrift2"/>
       </w:pPr>
-      <w:bookmarkStart w:id="11" w:name="_Toc468786283"/>
+      <w:bookmarkStart w:id="10" w:name="_Toc468786283"/>
       <w:r>
         <w:t>Omkostning pr. ultralyds</w:t>
       </w:r>
+      <w:bookmarkEnd w:id="9"/>
+      <w:r>
+        <w:t>scanning</w:t>
+      </w:r>
       <w:bookmarkEnd w:id="10"/>
-      <w:r>
-        <w:t>scanning</w:t>
-      </w:r>
-      <w:bookmarkEnd w:id="11"/>
     </w:p>
     <w:p>
       <w:r>
@@ -4807,16 +4900,16 @@
       <w:pPr>
         <w:pStyle w:val="Overskrift2"/>
       </w:pPr>
-      <w:bookmarkStart w:id="12" w:name="_Toc467055791"/>
-      <w:bookmarkStart w:id="13" w:name="_Toc468786284"/>
+      <w:bookmarkStart w:id="11" w:name="_Toc467055791"/>
+      <w:bookmarkStart w:id="12" w:name="_Toc468786284"/>
       <w:r>
         <w:t>Breakeven analyse for antal sc</w:t>
       </w:r>
+      <w:bookmarkEnd w:id="11"/>
+      <w:r>
+        <w:t>anninger</w:t>
+      </w:r>
       <w:bookmarkEnd w:id="12"/>
-      <w:r>
-        <w:t>anninger</w:t>
-      </w:r>
-      <w:bookmarkEnd w:id="13"/>
     </w:p>
     <w:p>
       <w:r>
@@ -5914,14 +6007,14 @@
       <w:pPr>
         <w:pStyle w:val="Overskrift2"/>
       </w:pPr>
-      <w:bookmarkStart w:id="14" w:name="_Toc468786285"/>
+      <w:bookmarkStart w:id="13" w:name="_Toc468786285"/>
       <w:r>
         <w:t>Diskussion af ø</w:t>
       </w:r>
       <w:r>
         <w:t xml:space="preserve">konomiske </w:t>
       </w:r>
-      <w:bookmarkEnd w:id="14"/>
+      <w:bookmarkEnd w:id="13"/>
       <w:r>
         <w:t>omkostninger</w:t>
       </w:r>
@@ -5973,19 +6066,33 @@
       <w:pPr>
         <w:pStyle w:val="Overskrift1"/>
       </w:pPr>
-      <w:bookmarkStart w:id="15" w:name="_Toc468786286"/>
+      <w:bookmarkStart w:id="14" w:name="_Toc468786286"/>
       <w:r>
         <w:lastRenderedPageBreak/>
         <w:t>Konsekvenser af udvidelse af screeningsprogram</w:t>
       </w:r>
-      <w:bookmarkEnd w:id="15"/>
+      <w:bookmarkEnd w:id="14"/>
     </w:p>
     <w:p>
       <w:r>
         <w:t>Der er blevet lavet et lille litteraturstudie for at un</w:t>
       </w:r>
       <w:r>
-        <w:t xml:space="preserve">dersøge, hvilke økonomiske konsekvenser en udvidelse af screeningsprogrammet for kvinder mellem 50-69 vil medføre. I dag benyttes der kun røntgen til at tage billeder af brystvævet, men efter interview med radiolog Lars Bolvig blev det foreslået at se på, om det kan gøre en forskel at udvide programmet. </w:t>
+        <w:t xml:space="preserve">dersøge, hvilke </w:t>
+      </w:r>
+      <w:r>
+        <w:t xml:space="preserve">samfundsmæssige </w:t>
+      </w:r>
+      <w:r>
+        <w:t xml:space="preserve">konsekvenser en udvidelse af screeningsprogrammet for kvinder mellem 50-69 vil medføre. I dag benyttes der kun røntgen til at tage billeder af brystvævet, men efter interview med radiolog Lars </w:t>
+      </w:r>
+      <w:proofErr w:type="spellStart"/>
+      <w:r>
+        <w:t>Bolvig</w:t>
+      </w:r>
+      <w:proofErr w:type="spellEnd"/>
+      <w:r>
+        <w:t xml:space="preserve"> blev det foreslået at se på, om det kan gøre en forskel at udvide programmet. </w:t>
       </w:r>
     </w:p>
     <w:p>
@@ -5999,10 +6106,13 @@
         <w:t xml:space="preserve"> litteratur</w:t>
       </w:r>
       <w:r>
-        <w:t xml:space="preserve">, som </w:t>
-      </w:r>
-      <w:r>
-        <w:t xml:space="preserve">på om tidlig detektering af brystkræft er rentabel og </w:t>
+        <w:t xml:space="preserve">, </w:t>
+      </w:r>
+      <w:r>
+        <w:t>for at tjekke o</w:t>
+      </w:r>
+      <w:r>
+        <w:t xml:space="preserve">m tidlig detektering af brystkræft er rentabel og </w:t>
       </w:r>
       <w:r>
         <w:t>omkostningseffektiv</w:t>
@@ -6059,11 +6169,48 @@
       <w:r>
         <w:t xml:space="preserve"> spanske studie ”</w:t>
       </w:r>
-      <w:r>
-        <w:t xml:space="preserve">Cost-effectiveness of early detection of breast </w:t>
-      </w:r>
-      <w:r>
-        <w:t>cancer in Catalonia (Spain)</w:t>
+      <w:proofErr w:type="spellStart"/>
+      <w:r>
+        <w:t>Cost-effectiveness</w:t>
+      </w:r>
+      <w:proofErr w:type="spellEnd"/>
+      <w:r>
+        <w:t xml:space="preserve"> of </w:t>
+      </w:r>
+      <w:proofErr w:type="spellStart"/>
+      <w:r>
+        <w:t>early</w:t>
+      </w:r>
+      <w:proofErr w:type="spellEnd"/>
+      <w:r>
+        <w:t xml:space="preserve"> </w:t>
+      </w:r>
+      <w:proofErr w:type="spellStart"/>
+      <w:r>
+        <w:t>detection</w:t>
+      </w:r>
+      <w:proofErr w:type="spellEnd"/>
+      <w:r>
+        <w:t xml:space="preserve"> of </w:t>
+      </w:r>
+      <w:proofErr w:type="spellStart"/>
+      <w:r>
+        <w:t>breast</w:t>
+      </w:r>
+      <w:proofErr w:type="spellEnd"/>
+      <w:r>
+        <w:t xml:space="preserve"> </w:t>
+      </w:r>
+      <w:r>
+        <w:t xml:space="preserve">cancer in </w:t>
+      </w:r>
+      <w:proofErr w:type="spellStart"/>
+      <w:r>
+        <w:t>Catalonia</w:t>
+      </w:r>
+      <w:proofErr w:type="spellEnd"/>
+      <w:r>
+        <w:t xml:space="preserve"> (Spain)</w:t>
       </w:r>
       <w:r>
         <w:t xml:space="preserve"> (2011)</w:t>
@@ -6078,7 +6225,23 @@
         <w:t xml:space="preserve">” </w:t>
       </w:r>
       <w:r>
-        <w:t xml:space="preserve">af Misericordia Carles et al, </w:t>
+        <w:t xml:space="preserve">af </w:t>
+      </w:r>
+      <w:proofErr w:type="spellStart"/>
+      <w:r>
+        <w:t>Misericordia</w:t>
+      </w:r>
+      <w:proofErr w:type="spellEnd"/>
+      <w:r>
+        <w:t xml:space="preserve"> </w:t>
+      </w:r>
+      <w:proofErr w:type="spellStart"/>
+      <w:r>
+        <w:t>Carles</w:t>
+      </w:r>
+      <w:proofErr w:type="spellEnd"/>
+      <w:r>
+        <w:t xml:space="preserve"> et al, </w:t>
       </w:r>
       <w:r>
         <w:t xml:space="preserve">blev der lavet en økonomisk evaluering af screeningsmetoder for at undersøge </w:t>
@@ -6093,7 +6256,24 @@
         <w:t xml:space="preserve">De sammenlignede strategier er ingen screening, årlige og hver anden årlige screeninger. </w:t>
       </w:r>
       <w:r>
-        <w:t xml:space="preserve">Studiet ser kun på direkte omkostninger, og det diskuteres, hvorvidt resultatet ville se ud, hvis indirekte omkostninger var inkluderet. </w:t>
+        <w:t>Studiet viste bl.a. at</w:t>
+      </w:r>
+      <w:r>
+        <w:t xml:space="preserve"> to-årlige strategier inden for intervallet 45-69 og årlige inden for intervallet 40-74 var omkostningseffektive for QALY. De </w:t>
+      </w:r>
+      <w:proofErr w:type="spellStart"/>
+      <w:r>
+        <w:t>inkrementielle</w:t>
+      </w:r>
+      <w:proofErr w:type="spellEnd"/>
+      <w:r>
+        <w:t xml:space="preserve"> omkostninger, når man gik fra ingen scanninger til en scanning hver andet år var 4,469 € per QALY, hvilket i danske kroner svarer til 33241,76 kroner per QALY. </w:t>
+      </w:r>
+      <w:r>
+        <w:t>Studiet ser kun på direkte omkostninger, og det diskuteres, hvorvidt resultatet ville se ud, hvis indirek</w:t>
+      </w:r>
+      <w:r>
+        <w:t xml:space="preserve">te omkostninger var inkluderet, hvorfor studiet har mangler. </w:t>
       </w:r>
     </w:p>
     <w:p>
@@ -6107,7 +6287,15 @@
         <w:rPr>
           <w:lang w:val="en-US"/>
         </w:rPr>
-        <w:t>I Cochrane review</w:t>
+        <w:t xml:space="preserve">I Cochrane </w:t>
+      </w:r>
+      <w:proofErr w:type="spellStart"/>
+      <w:proofErr w:type="gramStart"/>
+      <w:r>
+        <w:rPr>
+          <w:lang w:val="en-US"/>
+        </w:rPr>
+        <w:t>review</w:t>
       </w:r>
       <w:r>
         <w:rPr>
@@ -6115,6 +6303,7 @@
         </w:rPr>
         <w:t>et</w:t>
       </w:r>
+      <w:proofErr w:type="spellEnd"/>
       <w:r>
         <w:rPr>
           <w:lang w:val="en-US"/>
@@ -6127,7 +6316,16 @@
           <w:bCs/>
           <w:lang w:val="en-US"/>
         </w:rPr>
-        <w:t>Screening for breast cancer with mammography (2013)</w:t>
+        <w:t>Screening</w:t>
+      </w:r>
+      <w:proofErr w:type="gramEnd"/>
+      <w:r>
+        <w:rPr>
+          <w:rFonts w:cs="SourceSansPro-Bold"/>
+          <w:bCs/>
+          <w:lang w:val="en-US"/>
+        </w:rPr>
+        <w:t xml:space="preserve"> for breast cancer with mammography (2013)</w:t>
       </w:r>
       <w:r>
         <w:rPr>
@@ -6144,74 +6342,309 @@
           <w:bCs/>
           <w:lang w:val="en-US"/>
         </w:rPr>
-        <w:t xml:space="preserve">” af Peter Gøtzsche, og KJ. </w:t>
-      </w:r>
+        <w:t xml:space="preserve">” </w:t>
+      </w:r>
+      <w:proofErr w:type="spellStart"/>
       <w:r>
         <w:rPr>
           <w:rFonts w:cs="SourceSansPro-Bold"/>
           <w:bCs/>
-        </w:rPr>
-        <w:t xml:space="preserve">Jørgensen </w:t>
-      </w:r>
+          <w:lang w:val="en-US"/>
+        </w:rPr>
+        <w:t>af</w:t>
+      </w:r>
+      <w:proofErr w:type="spellEnd"/>
       <w:r>
         <w:rPr>
           <w:rFonts w:cs="SourceSansPro-Bold"/>
           <w:bCs/>
-        </w:rPr>
-        <w:t xml:space="preserve">har lavet en randomized controlled trial (RCT), som sammenligner to grupper, hvoraf den ene udsættes for mammografi screeninger. Forfatterne konkluderer, at screening reducerer brystkræft med 15%, men der vil være 30%, der overdiagnosticeres og får overbehandling, hvilket betyder, at flere kvinder oplever at blive diagnosticeret, fordi de har gennemgået screeningen. </w:t>
+          <w:lang w:val="en-US"/>
+        </w:rPr>
+        <w:t xml:space="preserve"> Peter </w:t>
+      </w:r>
+      <w:proofErr w:type="spellStart"/>
+      <w:r>
+        <w:rPr>
+          <w:rFonts w:cs="SourceSansPro-Bold"/>
+          <w:bCs/>
+          <w:lang w:val="en-US"/>
+        </w:rPr>
+        <w:t>Gøtzsche</w:t>
+      </w:r>
+      <w:proofErr w:type="spellEnd"/>
+      <w:r>
+        <w:rPr>
+          <w:rFonts w:cs="SourceSansPro-Bold"/>
+          <w:bCs/>
+          <w:lang w:val="en-US"/>
+        </w:rPr>
+        <w:t xml:space="preserve">, </w:t>
+      </w:r>
+      <w:proofErr w:type="spellStart"/>
+      <w:r>
+        <w:rPr>
+          <w:rFonts w:cs="SourceSansPro-Bold"/>
+          <w:bCs/>
+          <w:lang w:val="en-US"/>
+        </w:rPr>
+        <w:t>og</w:t>
+      </w:r>
+      <w:proofErr w:type="spellEnd"/>
+      <w:r>
+        <w:rPr>
+          <w:rFonts w:cs="SourceSansPro-Bold"/>
+          <w:bCs/>
+          <w:lang w:val="en-US"/>
+        </w:rPr>
+        <w:t xml:space="preserve"> KJ. </w:t>
+      </w:r>
+      <w:r>
+        <w:rPr>
+          <w:rFonts w:cs="SourceSansPro-Bold"/>
+          <w:bCs/>
+        </w:rPr>
+        <w:t xml:space="preserve">Jørgensen </w:t>
+      </w:r>
+      <w:r>
+        <w:rPr>
+          <w:rFonts w:cs="SourceSansPro-Bold"/>
+          <w:bCs/>
+        </w:rPr>
+        <w:t xml:space="preserve">har lavet en </w:t>
+      </w:r>
+      <w:proofErr w:type="spellStart"/>
+      <w:r>
+        <w:rPr>
+          <w:rFonts w:cs="SourceSansPro-Bold"/>
+          <w:bCs/>
+        </w:rPr>
+        <w:t>randomized</w:t>
+      </w:r>
+      <w:proofErr w:type="spellEnd"/>
+      <w:r>
+        <w:rPr>
+          <w:rFonts w:cs="SourceSansPro-Bold"/>
+          <w:bCs/>
+        </w:rPr>
+        <w:t xml:space="preserve"> </w:t>
+      </w:r>
+      <w:proofErr w:type="spellStart"/>
+      <w:r>
+        <w:rPr>
+          <w:rFonts w:cs="SourceSansPro-Bold"/>
+          <w:bCs/>
+        </w:rPr>
+        <w:t>controlled</w:t>
+      </w:r>
+      <w:proofErr w:type="spellEnd"/>
+      <w:r>
+        <w:rPr>
+          <w:rFonts w:cs="SourceSansPro-Bold"/>
+          <w:bCs/>
+        </w:rPr>
+        <w:t xml:space="preserve"> </w:t>
+      </w:r>
+      <w:proofErr w:type="spellStart"/>
+      <w:r>
+        <w:rPr>
+          <w:rFonts w:cs="SourceSansPro-Bold"/>
+          <w:bCs/>
+        </w:rPr>
+        <w:t>trial</w:t>
+      </w:r>
+      <w:proofErr w:type="spellEnd"/>
+      <w:r>
+        <w:rPr>
+          <w:rFonts w:cs="SourceSansPro-Bold"/>
+          <w:bCs/>
+        </w:rPr>
+        <w:t xml:space="preserve"> (RCT), som sammenligner to grupper, hvoraf den ene udsættes for mammografi screeninger. Forfatterne konkluderer, at screening reducerer brystkræft med 15%, men der vil være 30%, der overdiagnosticeres og får overbehandling, hvilket betyder, at flere kvinder oplever at blive diagnosticeret, fordi de har gennemgået screeningen. </w:t>
       </w:r>
     </w:p>
     <w:p>
       <w:r>
-        <w:t>Overdiagnosticering og antallet af forebyggende dødsfald blev diskuteret af et uafhængigt panel med ekspertise i epidemilogi og medicinsk statistik i ”</w:t>
-      </w:r>
+        <w:t xml:space="preserve">Overdiagnosticering og antallet af forebyggende dødsfald blev diskuteret af et uafhængigt panel med ekspertise i epidemilogi og medicinsk statistik i ”The </w:t>
+      </w:r>
+      <w:proofErr w:type="spellStart"/>
+      <w:r>
+        <w:t>benefits</w:t>
+      </w:r>
+      <w:proofErr w:type="spellEnd"/>
+      <w:r>
+        <w:t xml:space="preserve"> and harms of </w:t>
+      </w:r>
+      <w:proofErr w:type="spellStart"/>
+      <w:r>
+        <w:t>breast</w:t>
+      </w:r>
+      <w:proofErr w:type="spellEnd"/>
+      <w:r>
+        <w:t xml:space="preserve"> cancer screening: an independent </w:t>
+      </w:r>
+      <w:proofErr w:type="spellStart"/>
+      <w:r>
+        <w:t>review</w:t>
+      </w:r>
+      <w:proofErr w:type="spellEnd"/>
+      <w:r>
+        <w:t xml:space="preserve"> (2012</w:t>
+      </w:r>
+      <w:r>
+        <w:t>)</w:t>
+      </w:r>
+      <w:r>
+        <w:rPr>
+          <w:rStyle w:val="Fodnotehenvisning"/>
+        </w:rPr>
+        <w:footnoteReference w:id="8"/>
+      </w:r>
+      <w:r>
+        <w:t xml:space="preserve">” af </w:t>
+      </w:r>
+      <w:r>
+        <w:t xml:space="preserve">Sir Michael </w:t>
+      </w:r>
+      <w:proofErr w:type="spellStart"/>
+      <w:r>
+        <w:t>Marmot</w:t>
+      </w:r>
+      <w:proofErr w:type="spellEnd"/>
+      <w:r>
+        <w:t xml:space="preserve"> fra Department of </w:t>
+      </w:r>
+      <w:proofErr w:type="spellStart"/>
+      <w:r>
+        <w:t>Epidemiology</w:t>
+      </w:r>
+      <w:proofErr w:type="spellEnd"/>
       <w:r>
         <w:t xml:space="preserve"> </w:t>
       </w:r>
       <w:r>
-        <w:t xml:space="preserve">The benefits and harms of breast cancer screening: an independent </w:t>
-      </w:r>
-      <w:r>
-        <w:t>review (2012</w:t>
-      </w:r>
-      <w:r>
-        <w:t>)</w:t>
-      </w:r>
-      <w:r>
-        <w:rPr>
-          <w:rStyle w:val="Fodnotehenvisning"/>
-        </w:rPr>
-        <w:footnoteReference w:id="8"/>
-      </w:r>
-      <w:r>
-        <w:t xml:space="preserve">” af </w:t>
-      </w:r>
-      <w:r>
-        <w:t>Sir Michael Marmot</w:t>
-      </w:r>
-      <w:r>
-        <w:t xml:space="preserve"> fra Department of Epidemiology </w:t>
-      </w:r>
-      <w:r>
         <w:t xml:space="preserve">and Public Health, UCL, London. </w:t>
       </w:r>
       <w:r>
-        <w:t xml:space="preserve">Panelet bestræbte at lave en meta-analyse af 11 RCT’s af screeninger for brystkræft, og deres relative risici. </w:t>
+        <w:t xml:space="preserve">Panelet bestræbte at lave en </w:t>
+      </w:r>
+      <w:proofErr w:type="spellStart"/>
+      <w:r>
+        <w:t>review</w:t>
+      </w:r>
+      <w:proofErr w:type="spellEnd"/>
+      <w:r>
+        <w:t>/</w:t>
+      </w:r>
+      <w:proofErr w:type="spellStart"/>
+      <w:r>
+        <w:t>meta</w:t>
+      </w:r>
+      <w:proofErr w:type="spellEnd"/>
+      <w:r>
+        <w:t xml:space="preserve">-analyse af 11 </w:t>
+      </w:r>
+      <w:proofErr w:type="spellStart"/>
+      <w:r>
+        <w:t>RCT’s</w:t>
+      </w:r>
+      <w:proofErr w:type="spellEnd"/>
+      <w:r>
+        <w:t xml:space="preserve"> af screeninger for brystkræft, og deres relative risici. </w:t>
       </w:r>
       <w:r>
         <w:t xml:space="preserve">Panelet estimerede, at ud af 10.000 50-årige kvinder, vil 43 brystkræftsrelaterede dødsfald blive forhindret, mens 129 </w:t>
       </w:r>
       <w:r>
-        <w:t xml:space="preserve">vil være overdiagnosticeret. Estimeringen er lavet ud fra specielt RCTs fra forskellige lande, bl.a. Sverige. </w:t>
-      </w:r>
-      <w:r>
-        <w:t>Reviewet nævnes i studiet ” Cost effectiveness of the NHS breast screening programme: life table model” af Paul D. P. Pharoah et al, hvor omkostningseffektiviteten af National Health Service</w:t>
+        <w:t xml:space="preserve">vil være overdiagnosticeret. Estimeringen er lavet ud fra specielt </w:t>
+      </w:r>
+      <w:proofErr w:type="spellStart"/>
+      <w:r>
+        <w:t>RCTs</w:t>
+      </w:r>
+      <w:proofErr w:type="spellEnd"/>
+      <w:r>
+        <w:t xml:space="preserve"> fra forskellige lande, bl.a. Sverige. </w:t>
+      </w:r>
+      <w:proofErr w:type="spellStart"/>
+      <w:r>
+        <w:t>Reviewet</w:t>
+      </w:r>
+      <w:proofErr w:type="spellEnd"/>
+      <w:r>
+        <w:t xml:space="preserve"> nævnes i studiet ” </w:t>
+      </w:r>
+      <w:proofErr w:type="spellStart"/>
+      <w:r>
+        <w:t>Cost</w:t>
+      </w:r>
+      <w:proofErr w:type="spellEnd"/>
+      <w:r>
+        <w:t xml:space="preserve"> </w:t>
+      </w:r>
+      <w:proofErr w:type="spellStart"/>
+      <w:r>
+        <w:t>effectiveness</w:t>
+      </w:r>
+      <w:proofErr w:type="spellEnd"/>
+      <w:r>
+        <w:t xml:space="preserve"> of the NHS </w:t>
+      </w:r>
+      <w:proofErr w:type="spellStart"/>
+      <w:r>
+        <w:t>breast</w:t>
+      </w:r>
+      <w:proofErr w:type="spellEnd"/>
+      <w:r>
+        <w:t xml:space="preserve"> screening programme: </w:t>
+      </w:r>
+      <w:proofErr w:type="spellStart"/>
+      <w:r>
+        <w:t>life</w:t>
+      </w:r>
+      <w:proofErr w:type="spellEnd"/>
+      <w:r>
+        <w:t xml:space="preserve"> </w:t>
+      </w:r>
+      <w:proofErr w:type="spellStart"/>
+      <w:r>
+        <w:t>table</w:t>
+      </w:r>
+      <w:proofErr w:type="spellEnd"/>
+      <w:r>
+        <w:t xml:space="preserve"> model” af Paul D. P. </w:t>
+      </w:r>
+      <w:proofErr w:type="spellStart"/>
+      <w:r>
+        <w:t>Pharoah</w:t>
+      </w:r>
+      <w:proofErr w:type="spellEnd"/>
+      <w:r>
+        <w:t xml:space="preserve"> et al, hvor omkostningseffektiviteten af National Health Service</w:t>
       </w:r>
       <w:r>
         <w:t xml:space="preserve"> (NHS), Englands sundhedsvæsen diskuteres. </w:t>
       </w:r>
       <w:r>
-        <w:t xml:space="preserve">Heri konkluderes, bl.a. på baggrund af Michael Marmots review, at </w:t>
+        <w:t xml:space="preserve">Heri konkluderes, bl.a. på baggrund af </w:t>
+      </w:r>
+      <w:r>
+        <w:lastRenderedPageBreak/>
+        <w:t xml:space="preserve">Michael </w:t>
+      </w:r>
+      <w:proofErr w:type="spellStart"/>
+      <w:r>
+        <w:t>Marmots</w:t>
+      </w:r>
+      <w:proofErr w:type="spellEnd"/>
+      <w:r>
+        <w:t xml:space="preserve"> </w:t>
+      </w:r>
+      <w:proofErr w:type="spellStart"/>
+      <w:r>
+        <w:t>review</w:t>
+      </w:r>
+      <w:proofErr w:type="spellEnd"/>
+      <w:r>
+        <w:t xml:space="preserve">, at </w:t>
       </w:r>
       <w:r>
         <w:t>s</w:t>
@@ -6241,25 +6674,177 @@
           <w:rFonts w:cs="SourceSansPro-Bold"/>
           <w:bCs/>
         </w:rPr>
-        <w:lastRenderedPageBreak/>
-        <w:t>Et andet Cochrane review ”</w:t>
-      </w:r>
-      <w:r>
-        <w:t xml:space="preserve"> </w:t>
-      </w:r>
+        <w:t xml:space="preserve">Et andet </w:t>
+      </w:r>
+      <w:proofErr w:type="spellStart"/>
       <w:r>
         <w:rPr>
           <w:rFonts w:cs="SourceSansPro-Bold"/>
           <w:bCs/>
         </w:rPr>
-        <w:t>Mammography in combination with breast ultrasonography versus mammography for breast cancer scree</w:t>
-      </w:r>
+        <w:t>Cochrane</w:t>
+      </w:r>
+      <w:proofErr w:type="spellEnd"/>
       <w:r>
         <w:rPr>
           <w:rFonts w:cs="SourceSansPro-Bold"/>
           <w:bCs/>
         </w:rPr>
-        <w:t>ning in women at average risk (2013)</w:t>
+        <w:t xml:space="preserve"> </w:t>
+      </w:r>
+      <w:proofErr w:type="spellStart"/>
+      <w:r>
+        <w:rPr>
+          <w:rFonts w:cs="SourceSansPro-Bold"/>
+          <w:bCs/>
+        </w:rPr>
+        <w:t>review</w:t>
+      </w:r>
+      <w:proofErr w:type="spellEnd"/>
+      <w:r>
+        <w:rPr>
+          <w:rFonts w:cs="SourceSansPro-Bold"/>
+          <w:bCs/>
+        </w:rPr>
+        <w:t xml:space="preserve"> ”</w:t>
+      </w:r>
+      <w:r>
+        <w:t xml:space="preserve"> </w:t>
+      </w:r>
+      <w:proofErr w:type="spellStart"/>
+      <w:r>
+        <w:rPr>
+          <w:rFonts w:cs="SourceSansPro-Bold"/>
+          <w:bCs/>
+        </w:rPr>
+        <w:t>Mammography</w:t>
+      </w:r>
+      <w:proofErr w:type="spellEnd"/>
+      <w:r>
+        <w:rPr>
+          <w:rFonts w:cs="SourceSansPro-Bold"/>
+          <w:bCs/>
+        </w:rPr>
+        <w:t xml:space="preserve"> in </w:t>
+      </w:r>
+      <w:proofErr w:type="spellStart"/>
+      <w:r>
+        <w:rPr>
+          <w:rFonts w:cs="SourceSansPro-Bold"/>
+          <w:bCs/>
+        </w:rPr>
+        <w:t>combination</w:t>
+      </w:r>
+      <w:proofErr w:type="spellEnd"/>
+      <w:r>
+        <w:rPr>
+          <w:rFonts w:cs="SourceSansPro-Bold"/>
+          <w:bCs/>
+        </w:rPr>
+        <w:t xml:space="preserve"> with </w:t>
+      </w:r>
+      <w:proofErr w:type="spellStart"/>
+      <w:r>
+        <w:rPr>
+          <w:rFonts w:cs="SourceSansPro-Bold"/>
+          <w:bCs/>
+        </w:rPr>
+        <w:t>breast</w:t>
+      </w:r>
+      <w:proofErr w:type="spellEnd"/>
+      <w:r>
+        <w:rPr>
+          <w:rFonts w:cs="SourceSansPro-Bold"/>
+          <w:bCs/>
+        </w:rPr>
+        <w:t xml:space="preserve"> </w:t>
+      </w:r>
+      <w:proofErr w:type="spellStart"/>
+      <w:r>
+        <w:rPr>
+          <w:rFonts w:cs="SourceSansPro-Bold"/>
+          <w:bCs/>
+        </w:rPr>
+        <w:t>ultrasonography</w:t>
+      </w:r>
+      <w:proofErr w:type="spellEnd"/>
+      <w:r>
+        <w:rPr>
+          <w:rFonts w:cs="SourceSansPro-Bold"/>
+          <w:bCs/>
+        </w:rPr>
+        <w:t xml:space="preserve"> versus </w:t>
+      </w:r>
+      <w:proofErr w:type="spellStart"/>
+      <w:r>
+        <w:rPr>
+          <w:rFonts w:cs="SourceSansPro-Bold"/>
+          <w:bCs/>
+        </w:rPr>
+        <w:t>mammography</w:t>
+      </w:r>
+      <w:proofErr w:type="spellEnd"/>
+      <w:r>
+        <w:rPr>
+          <w:rFonts w:cs="SourceSansPro-Bold"/>
+          <w:bCs/>
+        </w:rPr>
+        <w:t xml:space="preserve"> for </w:t>
+      </w:r>
+      <w:proofErr w:type="spellStart"/>
+      <w:r>
+        <w:rPr>
+          <w:rFonts w:cs="SourceSansPro-Bold"/>
+          <w:bCs/>
+        </w:rPr>
+        <w:t>breast</w:t>
+      </w:r>
+      <w:proofErr w:type="spellEnd"/>
+      <w:r>
+        <w:rPr>
+          <w:rFonts w:cs="SourceSansPro-Bold"/>
+          <w:bCs/>
+        </w:rPr>
+        <w:t xml:space="preserve"> cancer scree</w:t>
+      </w:r>
+      <w:r>
+        <w:rPr>
+          <w:rFonts w:cs="SourceSansPro-Bold"/>
+          <w:bCs/>
+        </w:rPr>
+        <w:t xml:space="preserve">ning in </w:t>
+      </w:r>
+      <w:proofErr w:type="spellStart"/>
+      <w:r>
+        <w:rPr>
+          <w:rFonts w:cs="SourceSansPro-Bold"/>
+          <w:bCs/>
+        </w:rPr>
+        <w:t>women</w:t>
+      </w:r>
+      <w:proofErr w:type="spellEnd"/>
+      <w:r>
+        <w:rPr>
+          <w:rFonts w:cs="SourceSansPro-Bold"/>
+          <w:bCs/>
+        </w:rPr>
+        <w:t xml:space="preserve"> at average </w:t>
+      </w:r>
+      <w:proofErr w:type="spellStart"/>
+      <w:r>
+        <w:rPr>
+          <w:rFonts w:cs="SourceSansPro-Bold"/>
+          <w:bCs/>
+        </w:rPr>
+        <w:t>risk</w:t>
+      </w:r>
+      <w:proofErr w:type="spellEnd"/>
+      <w:r>
+        <w:rPr>
+          <w:rFonts w:cs="SourceSansPro-Bold"/>
+          <w:bCs/>
+        </w:rPr>
+        <w:t xml:space="preserve"> (2013)</w:t>
       </w:r>
       <w:r>
         <w:rPr>
@@ -6281,16 +6866,120 @@
           <w:rFonts w:cs="SourceSansPro-Bold"/>
           <w:bCs/>
         </w:rPr>
-        <w:t xml:space="preserve">ld Gartlehner et al, var formålet at vurdere </w:t>
+        <w:t xml:space="preserve">ld </w:t>
+      </w:r>
+      <w:proofErr w:type="spellStart"/>
+      <w:r>
+        <w:rPr>
+          <w:rFonts w:cs="SourceSansPro-Bold"/>
+          <w:bCs/>
+        </w:rPr>
+        <w:t>Gartlehner</w:t>
+      </w:r>
+      <w:proofErr w:type="spellEnd"/>
+      <w:r>
+        <w:rPr>
+          <w:rFonts w:cs="SourceSansPro-Bold"/>
+          <w:bCs/>
+        </w:rPr>
+        <w:t xml:space="preserve"> et al, var formålet at vurdere </w:t>
       </w:r>
       <w:r>
         <w:t xml:space="preserve">effektiviteten og sikkerheden af mammografi i kombination med </w:t>
       </w:r>
       <w:r>
-        <w:t xml:space="preserve">ultralyd versus røntgen alene. På daværende tidspunkt (2013) identificerede Gerald Gatlehner et al ingen studier, der mødte der kriterier, men fandt en igangværende RCT i Japan. </w:t>
-      </w:r>
-      <w:r>
-        <w:t>Den japanske RCT ” Sensitivity and specificity of mammography and adjunctive ultrasonography to screen for breast cancer in the Japan Strategic Anti-cancer Randomized Trial (J-START): a randomised controlled trial (2016)”</w:t>
+        <w:t xml:space="preserve">ultralyd versus røntgen alene. På daværende tidspunkt (2013) identificerede Gerald </w:t>
+      </w:r>
+      <w:proofErr w:type="spellStart"/>
+      <w:r>
+        <w:t>Gatlehner</w:t>
+      </w:r>
+      <w:proofErr w:type="spellEnd"/>
+      <w:r>
+        <w:t xml:space="preserve"> et al ingen studier, der mødte der kriterier, men fandt en igangværende RCT i Japan. </w:t>
+      </w:r>
+      <w:r>
+        <w:t xml:space="preserve">Den japanske RCT ” </w:t>
+      </w:r>
+      <w:proofErr w:type="spellStart"/>
+      <w:r>
+        <w:t>Sensitivity</w:t>
+      </w:r>
+      <w:proofErr w:type="spellEnd"/>
+      <w:r>
+        <w:t xml:space="preserve"> and </w:t>
+      </w:r>
+      <w:proofErr w:type="spellStart"/>
+      <w:r>
+        <w:t>specificity</w:t>
+      </w:r>
+      <w:proofErr w:type="spellEnd"/>
+      <w:r>
+        <w:t xml:space="preserve"> of </w:t>
+      </w:r>
+      <w:proofErr w:type="spellStart"/>
+      <w:r>
+        <w:t>mammography</w:t>
+      </w:r>
+      <w:proofErr w:type="spellEnd"/>
+      <w:r>
+        <w:t xml:space="preserve"> and </w:t>
+      </w:r>
+      <w:proofErr w:type="spellStart"/>
+      <w:r>
+        <w:t>adjunctive</w:t>
+      </w:r>
+      <w:proofErr w:type="spellEnd"/>
+      <w:r>
+        <w:t xml:space="preserve"> </w:t>
+      </w:r>
+      <w:proofErr w:type="spellStart"/>
+      <w:r>
+        <w:t>ultrasonography</w:t>
+      </w:r>
+      <w:proofErr w:type="spellEnd"/>
+      <w:r>
+        <w:t xml:space="preserve"> to screen for </w:t>
+      </w:r>
+      <w:proofErr w:type="spellStart"/>
+      <w:r>
+        <w:t>breast</w:t>
+      </w:r>
+      <w:proofErr w:type="spellEnd"/>
+      <w:r>
+        <w:t xml:space="preserve"> cancer in the Japan Strategic Anti-cancer </w:t>
+      </w:r>
+      <w:proofErr w:type="spellStart"/>
+      <w:r>
+        <w:t>Randomized</w:t>
+      </w:r>
+      <w:proofErr w:type="spellEnd"/>
+      <w:r>
+        <w:t xml:space="preserve"> Trial (J-START): a </w:t>
+      </w:r>
+      <w:proofErr w:type="spellStart"/>
+      <w:r>
+        <w:t>randomised</w:t>
+      </w:r>
+      <w:proofErr w:type="spellEnd"/>
+      <w:r>
+        <w:t xml:space="preserve"> </w:t>
+      </w:r>
+      <w:proofErr w:type="spellStart"/>
+      <w:r>
+        <w:t>controlled</w:t>
+      </w:r>
+      <w:proofErr w:type="spellEnd"/>
+      <w:r>
+        <w:t xml:space="preserve"> </w:t>
+      </w:r>
+      <w:proofErr w:type="spellStart"/>
+      <w:r>
+        <w:t>trial</w:t>
+      </w:r>
+      <w:proofErr w:type="spellEnd"/>
+      <w:r>
+        <w:t xml:space="preserve"> (2016)”</w:t>
       </w:r>
       <w:r>
         <w:rPr>
@@ -6299,13 +6988,29 @@
         <w:footnoteReference w:id="10"/>
       </w:r>
       <w:r>
-        <w:t xml:space="preserve"> af Ohuchi N. et al</w:t>
+        <w:t xml:space="preserve"> af </w:t>
+      </w:r>
+      <w:proofErr w:type="spellStart"/>
+      <w:r>
+        <w:t>Ohuchi</w:t>
+      </w:r>
+      <w:proofErr w:type="spellEnd"/>
+      <w:r>
+        <w:t xml:space="preserve"> N. et al</w:t>
       </w:r>
       <w:r>
         <w:t xml:space="preserve"> undersøgte, hvorvidt man ved kombinationen af røntgen og ultralyd vil opdage flere kræfttilfælde. </w:t>
       </w:r>
       <w:r>
-        <w:t xml:space="preserve">Studiet viste, at der ved kombinationen blev fundet flere typer 0 og I i interventionsgruppen, mens der ved stage II ikke var signifikant forskel. </w:t>
+        <w:t xml:space="preserve">Studiet viste, at der ved kombinationen blev fundet flere typer 0 og I </w:t>
+      </w:r>
+      <w:proofErr w:type="spellStart"/>
+      <w:r>
+        <w:t>i</w:t>
+      </w:r>
+      <w:proofErr w:type="spellEnd"/>
+      <w:r>
+        <w:t xml:space="preserve"> interventionsgruppen, mens der ved stage II ikke var signifikant forskel. </w:t>
       </w:r>
       <w:r>
         <w:t xml:space="preserve">Studiet fandt også, at der var en højere rate af falsk-positive tilfælde ved at anvende ultralyd sammen med mammografi. </w:t>
@@ -6316,7 +7021,13 @@
         <w:rPr>
           <w:lang w:val="en-US"/>
         </w:rPr>
-        <w:t xml:space="preserve">En BC Cancer </w:t>
+        <w:t xml:space="preserve">Et </w:t>
+      </w:r>
+      <w:r>
+        <w:rPr>
+          <w:lang w:val="en-US"/>
+        </w:rPr>
+        <w:t xml:space="preserve">BC Cancer </w:t>
       </w:r>
       <w:r>
         <w:rPr>
@@ -6360,15 +7071,36 @@
         </w:rPr>
         <w:t xml:space="preserve"> </w:t>
       </w:r>
-      <w:r>
-        <w:rPr>
-          <w:lang w:val="en-US"/>
-        </w:rPr>
-        <w:t xml:space="preserve">mammographically dense breast tissue. </w:t>
-      </w:r>
-      <w:r>
-        <w:t>A systematic review</w:t>
-      </w:r>
+      <w:proofErr w:type="spellStart"/>
+      <w:r>
+        <w:rPr>
+          <w:lang w:val="en-US"/>
+        </w:rPr>
+        <w:t>mammographically</w:t>
+      </w:r>
+      <w:proofErr w:type="spellEnd"/>
+      <w:r>
+        <w:rPr>
+          <w:lang w:val="en-US"/>
+        </w:rPr>
+        <w:t xml:space="preserve"> dense breast tissue. </w:t>
+      </w:r>
+      <w:r>
+        <w:t xml:space="preserve">A </w:t>
+      </w:r>
+      <w:proofErr w:type="spellStart"/>
+      <w:r>
+        <w:t>systematic</w:t>
+      </w:r>
+      <w:proofErr w:type="spellEnd"/>
+      <w:r>
+        <w:t xml:space="preserve"> </w:t>
+      </w:r>
+      <w:proofErr w:type="spellStart"/>
+      <w:r>
+        <w:t>review</w:t>
+      </w:r>
+      <w:proofErr w:type="spellEnd"/>
       <w:r>
         <w:t xml:space="preserve"> (2009)” af Monika Nothacker et al, undersøgte andre studiers </w:t>
       </w:r>
@@ -6376,10 +7108,24 @@
         <w:t>fund</w:t>
       </w:r>
       <w:r>
-        <w:t xml:space="preserve"> indenfor at tilføje ultralyd ved kvinder med </w:t>
-      </w:r>
-      <w:r>
-        <w:t xml:space="preserve">fyldige bryster, hvor røntgen undersøgelsen var negativ. Reviewet kunne ikke konkludere, om ultralyd som supplement er </w:t>
+        <w:t xml:space="preserve"> </w:t>
+      </w:r>
+      <w:r>
+        <w:t xml:space="preserve">ved </w:t>
+      </w:r>
+      <w:r>
+        <w:t xml:space="preserve">at tilføje ultralyd ved kvinder med </w:t>
+      </w:r>
+      <w:r>
+        <w:t xml:space="preserve">fyldige bryster, hvor røntgen undersøgelsen var negativ. </w:t>
+      </w:r>
+      <w:proofErr w:type="spellStart"/>
+      <w:r>
+        <w:t>Reviewet</w:t>
+      </w:r>
+      <w:proofErr w:type="spellEnd"/>
+      <w:r>
+        <w:t xml:space="preserve"> kunne ikke konkludere, om ultralyd som supplement er </w:t>
       </w:r>
       <w:r>
         <w:t xml:space="preserve">brugbart ved disse kvinder, men der var tre gange så mange kvinder, der fik lavet en biopsi ved ultralydsscanninger. </w:t>
@@ -6402,18 +7148,20 @@
         <w:t>, hvor argumenter</w:t>
       </w:r>
       <w:r>
-        <w:t xml:space="preserve">ne for undersøgelsen er, at </w:t>
-      </w:r>
-      <w:r>
-        <w:t xml:space="preserve">det er et bedre at behandle brystkræft på et tidligere tidspunkt, </w:t>
-      </w:r>
-      <w:r>
-        <w:t xml:space="preserve">og der reddes omkring 6 ud af 1.000 kvinder fra at dø. Ved argumenterne imod, skriver Sundhedsstyrelsen, at 13 ud af 1.000 kvinder vil blive udsat for overdiagnosticering, og screeninger kan give falsk tryghed eller svulsterne er godartede. </w:t>
+        <w:t xml:space="preserve">ne for undersøgelsen er, at det er et bedre at behandle brystkræft på et tidligere tidspunkt, og der reddes omkring 6 ud af 1.000 kvinder fra at dø. Ved argumenterne imod, skriver Sundhedsstyrelsen, at 13 ud af 1.000 kvinder vil blive udsat for overdiagnosticering, og screeninger kan give falsk tryghed eller svulsterne er godartede. </w:t>
       </w:r>
     </w:p>
     <w:p>
       <w:r>
-        <w:t>Tidlig detektering af brystkræft er vigtigt for overlevelsesprocenten. Det amerikanske Cancer Society har estimeret overlevelsens procenten for en 5 årig plan, der er opdelt efter stadiet, kræften er i. Det er estimeret, at</w:t>
+        <w:t xml:space="preserve">Tidlig detektering af brystkræft er vigtigt for overlevelsesprocenten. </w:t>
+      </w:r>
+      <w:proofErr w:type="gramStart"/>
+      <w:r>
+        <w:t>Det amerikanske Cancer</w:t>
+      </w:r>
+      <w:proofErr w:type="gramEnd"/>
+      <w:r>
+        <w:t xml:space="preserve"> Society har estimeret overlevelsens procenten for en 5 årig plan, der er opdelt efter stadiet, kræften er i. Det er estimeret, at</w:t>
       </w:r>
       <w:r>
         <w:t xml:space="preserve"> den relative overlevelsesprocent</w:t>
@@ -6475,9 +7223,12 @@
       </w:r>
     </w:p>
     <w:p>
-      <w:r>
+      <w:bookmarkStart w:id="15" w:name="_GoBack"/>
+      <w:r>
+        <w:lastRenderedPageBreak/>
         <w:t xml:space="preserve">Man kan forestille sig, at man ikke vil tilføje ultralydsscanninger til mammografiscreeningerne, da det øger chancen for overdiagnosticering, og det vil øge omkostningerne for både selve scanningen, men også for behandlingen og de yderligere undersøgelser. </w:t>
       </w:r>
+      <w:bookmarkEnd w:id="15"/>
     </w:p>
     <w:sectPr>
       <w:headerReference w:type="default" r:id="rId7"/>
@@ -6699,7 +7450,21 @@
         <w:rPr>
           <w:lang w:val="en-US"/>
         </w:rPr>
-        <w:t xml:space="preserve"> (Spain) (2011), Misericordia Carles et al, BMC Cancer </w:t>
+        <w:t xml:space="preserve"> (Spain) (2011), Misericordia </w:t>
+      </w:r>
+      <w:proofErr w:type="spellStart"/>
+      <w:r>
+        <w:rPr>
+          <w:lang w:val="en-US"/>
+        </w:rPr>
+        <w:t>Carles</w:t>
+      </w:r>
+      <w:proofErr w:type="spellEnd"/>
+      <w:r>
+        <w:rPr>
+          <w:lang w:val="en-US"/>
+        </w:rPr>
+        <w:t xml:space="preserve"> et al, BMC Cancer </w:t>
       </w:r>
     </w:p>
   </w:footnote>
@@ -6759,12 +7524,37 @@
         </w:rPr>
         <w:t xml:space="preserve"> (2013), </w:t>
       </w:r>
+      <w:proofErr w:type="spellStart"/>
       <w:r>
         <w:rPr>
           <w:rFonts w:cs="SourceSansPro-Regular"/>
           <w:lang w:val="en-US"/>
         </w:rPr>
-        <w:t>Gøtzsche PC, Jørgensen KJ,</w:t>
+        <w:t>Gøtzsche</w:t>
+      </w:r>
+      <w:proofErr w:type="spellEnd"/>
+      <w:r>
+        <w:rPr>
+          <w:rFonts w:cs="SourceSansPro-Regular"/>
+          <w:lang w:val="en-US"/>
+        </w:rPr>
+        <w:t xml:space="preserve"> PC, </w:t>
+      </w:r>
+      <w:proofErr w:type="spellStart"/>
+      <w:r>
+        <w:rPr>
+          <w:rFonts w:cs="SourceSansPro-Regular"/>
+          <w:lang w:val="en-US"/>
+        </w:rPr>
+        <w:t>Jørgensen</w:t>
+      </w:r>
+      <w:proofErr w:type="spellEnd"/>
+      <w:r>
+        <w:rPr>
+          <w:rFonts w:cs="SourceSansPro-Regular"/>
+          <w:lang w:val="en-US"/>
+        </w:rPr>
+        <w:t xml:space="preserve"> KJ,</w:t>
       </w:r>
       <w:r>
         <w:rPr>
@@ -6812,7 +7602,35 @@
         <w:rPr>
           <w:lang w:val="en-US"/>
         </w:rPr>
-        <w:t>The benefi ts and harms of breast cancer screening:</w:t>
+        <w:t xml:space="preserve">The </w:t>
+      </w:r>
+      <w:proofErr w:type="spellStart"/>
+      <w:r>
+        <w:rPr>
+          <w:lang w:val="en-US"/>
+        </w:rPr>
+        <w:t>benefi</w:t>
+      </w:r>
+      <w:proofErr w:type="spellEnd"/>
+      <w:r>
+        <w:rPr>
+          <w:lang w:val="en-US"/>
+        </w:rPr>
+        <w:t xml:space="preserve"> </w:t>
+      </w:r>
+      <w:proofErr w:type="spellStart"/>
+      <w:r>
+        <w:rPr>
+          <w:lang w:val="en-US"/>
+        </w:rPr>
+        <w:t>ts</w:t>
+      </w:r>
+      <w:proofErr w:type="spellEnd"/>
+      <w:r>
+        <w:rPr>
+          <w:lang w:val="en-US"/>
+        </w:rPr>
+        <w:t xml:space="preserve"> and harms of breast cancer screening:</w:t>
       </w:r>
       <w:r>
         <w:rPr>
@@ -6924,7 +7742,25 @@
           <w:bCs/>
           <w:lang w:val="en-US"/>
         </w:rPr>
-        <w:t>Gerald Gartlehner et al</w:t>
+        <w:t xml:space="preserve">Gerald </w:t>
+      </w:r>
+      <w:proofErr w:type="spellStart"/>
+      <w:r>
+        <w:rPr>
+          <w:rFonts w:cs="SourceSansPro-Bold"/>
+          <w:bCs/>
+          <w:lang w:val="en-US"/>
+        </w:rPr>
+        <w:t>Gartlehner</w:t>
+      </w:r>
+      <w:proofErr w:type="spellEnd"/>
+      <w:r>
+        <w:rPr>
+          <w:rFonts w:cs="SourceSansPro-Bold"/>
+          <w:bCs/>
+          <w:lang w:val="en-US"/>
+        </w:rPr>
+        <w:t xml:space="preserve"> et al</w:t>
       </w:r>
       <w:r>
         <w:rPr>
@@ -6966,7 +7802,21 @@
         <w:rPr>
           <w:lang w:val="en-US"/>
         </w:rPr>
-        <w:t>Sensitivity and specifi city of mammography and adjunctive</w:t>
+        <w:t xml:space="preserve">Sensitivity and </w:t>
+      </w:r>
+      <w:proofErr w:type="spellStart"/>
+      <w:r>
+        <w:rPr>
+          <w:lang w:val="en-US"/>
+        </w:rPr>
+        <w:t>specifi</w:t>
+      </w:r>
+      <w:proofErr w:type="spellEnd"/>
+      <w:r>
+        <w:rPr>
+          <w:lang w:val="en-US"/>
+        </w:rPr>
+        <w:t xml:space="preserve"> city of mammography and adjunctive</w:t>
       </w:r>
       <w:r>
         <w:rPr>
@@ -6990,7 +7840,21 @@
         <w:rPr>
           <w:lang w:val="en-US"/>
         </w:rPr>
-        <w:t>Strategic Anti-cancer Randomized Trial (J-START):</w:t>
+        <w:t>Strategic Anti-</w:t>
+      </w:r>
+      <w:proofErr w:type="gramStart"/>
+      <w:r>
+        <w:rPr>
+          <w:lang w:val="en-US"/>
+        </w:rPr>
+        <w:t>cancer</w:t>
+      </w:r>
+      <w:proofErr w:type="gramEnd"/>
+      <w:r>
+        <w:rPr>
+          <w:lang w:val="en-US"/>
+        </w:rPr>
+        <w:t xml:space="preserve"> Randomized Trial (J-START):</w:t>
       </w:r>
       <w:r>
         <w:rPr>
@@ -7002,7 +7866,21 @@
         <w:rPr>
           <w:lang w:val="en-US"/>
         </w:rPr>
-        <w:t>a randomised controlled trial</w:t>
+        <w:t xml:space="preserve">a </w:t>
+      </w:r>
+      <w:proofErr w:type="spellStart"/>
+      <w:r>
+        <w:rPr>
+          <w:lang w:val="en-US"/>
+        </w:rPr>
+        <w:t>randomised</w:t>
+      </w:r>
+      <w:proofErr w:type="spellEnd"/>
+      <w:r>
+        <w:rPr>
+          <w:lang w:val="en-US"/>
+        </w:rPr>
+        <w:t xml:space="preserve"> controlled trial</w:t>
       </w:r>
       <w:r>
         <w:rPr>
@@ -7010,11 +7888,19 @@
         </w:rPr>
         <w:t xml:space="preserve"> (2015)”, </w:t>
       </w:r>
-      <w:r>
-        <w:rPr>
-          <w:lang w:val="en-US"/>
-        </w:rPr>
-        <w:t>Noriaki Ohuchi</w:t>
+      <w:proofErr w:type="spellStart"/>
+      <w:r>
+        <w:rPr>
+          <w:lang w:val="en-US"/>
+        </w:rPr>
+        <w:t>Noriaki</w:t>
+      </w:r>
+      <w:proofErr w:type="spellEnd"/>
+      <w:r>
+        <w:rPr>
+          <w:lang w:val="en-US"/>
+        </w:rPr>
+        <w:t xml:space="preserve"> Ohuchi</w:t>
       </w:r>
       <w:r>
         <w:rPr>
@@ -8182,7 +9068,7 @@
 </file>
 
 <file path=customXml/itemProps1.xml><?xml version="1.0" encoding="utf-8"?>
-<ds:datastoreItem xmlns:ds="http://schemas.openxmlformats.org/officeDocument/2006/customXml" ds:itemID="{8E11077C-EFF7-47BC-A64B-DB10F4A3A07E}">
+<ds:datastoreItem xmlns:ds="http://schemas.openxmlformats.org/officeDocument/2006/customXml" ds:itemID="{0F0264CF-0507-41EF-8032-56B91C0474B8}">
   <ds:schemaRefs>
     <ds:schemaRef ds:uri="http://schemas.openxmlformats.org/officeDocument/2006/bibliography"/>
   </ds:schemaRefs>

</xml_diff>